<commit_message>
Corregidas anotaciones de Manuel
</commit_message>
<xml_diff>
--- a/Adoptauncachimbo.docx
+++ b/Adoptauncachimbo.docx
@@ -13,8 +13,6 @@
           <w:u w:val="single"/>
         </w:rPr>
       </w:pPr>
-      <w:bookmarkStart w:id="0" w:name="_GoBack"/>
-      <w:bookmarkEnd w:id="0"/>
       <w:r>
         <w:rPr>
           <w:rFonts w:ascii="Candara" w:hAnsi="Candara"/>
@@ -325,9 +323,8 @@
           <w:rFonts w:ascii="Candara" w:hAnsi="Candara" w:cs="MV Boli"/>
           <w:b/>
           <w:color w:val="E36C0A"/>
-          <w:highlight w:val="yellow"/>
-        </w:rPr>
-        <w:t>(piloto)</w:t>
+        </w:rPr>
+        <w:t>*</w:t>
       </w:r>
     </w:p>
     <w:p>
@@ -448,7 +445,6 @@
         </w:rPr>
         <w:t xml:space="preserve"> conocimientos, por lo tanto nuestra labor se llevará a cabo con ayuda de los estudiantes de quinto ciclo hasta décimo ciclo, con el apoyo de la administración de la facultad</w:t>
       </w:r>
-      <w:proofErr w:type="gramStart"/>
       <w:r>
         <w:rPr>
           <w:rFonts w:ascii="Candara" w:hAnsi="Candara"/>
@@ -458,140 +454,109 @@
         </w:rPr>
         <w:t>.</w:t>
       </w:r>
-      <w:r>
-        <w:rPr>
-          <w:rFonts w:ascii="Candara" w:hAnsi="Candara"/>
-          <w:color w:val="5F5F5F"/>
-          <w:sz w:val="24"/>
-          <w:szCs w:val="24"/>
-          <w:highlight w:val="yellow"/>
-        </w:rPr>
-        <w:t>(</w:t>
-      </w:r>
-      <w:proofErr w:type="gramEnd"/>
-      <w:r>
-        <w:rPr>
-          <w:rFonts w:ascii="Candara" w:hAnsi="Candara"/>
-          <w:color w:val="5F5F5F"/>
-          <w:sz w:val="24"/>
-          <w:szCs w:val="24"/>
-          <w:highlight w:val="yellow"/>
-        </w:rPr>
-        <w:t>administración de la facultad?)</w:t>
-      </w:r>
-    </w:p>
-    <w:p>
-      <w:pPr>
-        <w:jc w:val="both"/>
-        <w:rPr>
-          <w:rFonts w:ascii="Candara" w:hAnsi="Candara"/>
-          <w:color w:val="5F5F5F"/>
-          <w:sz w:val="24"/>
-          <w:szCs w:val="24"/>
-        </w:rPr>
-      </w:pPr>
-      <w:r>
-        <w:rPr>
-          <w:rFonts w:ascii="Candara" w:hAnsi="Candara"/>
-          <w:color w:val="5F5F5F"/>
-          <w:sz w:val="24"/>
-          <w:szCs w:val="24"/>
-        </w:rPr>
-        <w:t xml:space="preserve">El funcionamiento del programa consiste en que cada estudiante de quinto ciclo a más, en adelante lo denominaremos padrino, “adopte” es decir, tenga que velar por el </w:t>
-      </w:r>
-      <w:proofErr w:type="spellStart"/>
-      <w:r>
-        <w:rPr>
-          <w:rFonts w:ascii="Candara" w:hAnsi="Candara"/>
-          <w:color w:val="5F5F5F"/>
-          <w:sz w:val="24"/>
-          <w:szCs w:val="24"/>
-        </w:rPr>
-        <w:t>el</w:t>
-      </w:r>
-      <w:proofErr w:type="spellEnd"/>
-      <w:r>
-        <w:rPr>
-          <w:rFonts w:ascii="Candara" w:hAnsi="Candara"/>
-          <w:color w:val="5F5F5F"/>
-          <w:sz w:val="24"/>
-          <w:szCs w:val="24"/>
-        </w:rPr>
-        <w:t xml:space="preserve"> rendimiento académico de los alumnos de cuarto ciclo a menor</w:t>
-      </w:r>
-      <w:r>
-        <w:rPr>
-          <w:rFonts w:ascii="Candara" w:hAnsi="Candara"/>
-          <w:color w:val="5F5F5F"/>
-          <w:sz w:val="24"/>
-          <w:szCs w:val="24"/>
-          <w:highlight w:val="yellow"/>
-        </w:rPr>
-        <w:t>(quedaría mejor coach)</w:t>
-      </w:r>
-      <w:r>
-        <w:rPr>
-          <w:rFonts w:ascii="Candara" w:hAnsi="Candara"/>
-          <w:color w:val="5F5F5F"/>
-          <w:sz w:val="24"/>
-          <w:szCs w:val="24"/>
-        </w:rPr>
-        <w:t>, en adelante les denominaremos ahijados, cada padrino debe adoptar a dos ahijados y periódicamente enseñarles alguna tecnología en la que estos se desenvuelvan, semanalmente se realizará competencias entre sus dos ahijados, para fomentar el deseo de superación.</w:t>
-      </w:r>
-      <w:r>
-        <w:rPr>
-          <w:rFonts w:ascii="Candara" w:hAnsi="Candara"/>
-          <w:color w:val="5F5F5F"/>
-          <w:sz w:val="24"/>
-          <w:szCs w:val="24"/>
-          <w:highlight w:val="yellow"/>
-        </w:rPr>
-        <w:t xml:space="preserve">**Generar grupos de </w:t>
-      </w:r>
-      <w:proofErr w:type="spellStart"/>
-      <w:r>
-        <w:rPr>
-          <w:rFonts w:ascii="Candara" w:hAnsi="Candara"/>
-          <w:color w:val="5F5F5F"/>
-          <w:sz w:val="24"/>
-          <w:szCs w:val="24"/>
-          <w:highlight w:val="yellow"/>
-        </w:rPr>
-        <w:t>interaccion</w:t>
-      </w:r>
-      <w:proofErr w:type="spellEnd"/>
-      <w:r>
-        <w:rPr>
-          <w:rFonts w:ascii="Candara" w:hAnsi="Candara"/>
-          <w:color w:val="5F5F5F"/>
-          <w:sz w:val="24"/>
-          <w:szCs w:val="24"/>
-          <w:highlight w:val="yellow"/>
+    </w:p>
+    <w:p>
+      <w:pPr>
+        <w:jc w:val="both"/>
+        <w:rPr>
+          <w:rFonts w:ascii="Candara" w:hAnsi="Candara"/>
+          <w:color w:val="5F5F5F"/>
+          <w:sz w:val="24"/>
+          <w:szCs w:val="24"/>
+        </w:rPr>
+      </w:pPr>
+      <w:r>
+        <w:rPr>
+          <w:rFonts w:ascii="Candara" w:hAnsi="Candara"/>
+          <w:color w:val="5F5F5F"/>
+          <w:sz w:val="24"/>
+          <w:szCs w:val="24"/>
+        </w:rPr>
+        <w:t xml:space="preserve">El funcionamiento del programa consiste en que cada estudiante de quinto ciclo a más, en adelante lo denominaremos padrino, “adopte” es decir, </w:t>
+      </w:r>
+      <w:r>
+        <w:rPr>
+          <w:rFonts w:ascii="Candara" w:hAnsi="Candara"/>
+          <w:color w:val="5F5F5F"/>
+          <w:sz w:val="24"/>
+          <w:szCs w:val="24"/>
+        </w:rPr>
+        <w:t>haga el papel de coach</w:t>
+      </w:r>
+      <w:r>
+        <w:rPr>
+          <w:rFonts w:ascii="Candara" w:hAnsi="Candara"/>
+          <w:color w:val="5F5F5F"/>
+          <w:sz w:val="24"/>
+          <w:szCs w:val="24"/>
+        </w:rPr>
+        <w:t xml:space="preserve">, </w:t>
+      </w:r>
+      <w:r>
+        <w:rPr>
+          <w:rFonts w:ascii="Candara" w:hAnsi="Candara"/>
+          <w:color w:val="5F5F5F"/>
+          <w:sz w:val="24"/>
+          <w:szCs w:val="24"/>
+        </w:rPr>
+        <w:t xml:space="preserve"> con los alumnos de menor ciclo,</w:t>
+      </w:r>
+      <w:r>
+        <w:rPr>
+          <w:rFonts w:ascii="Candara" w:hAnsi="Candara"/>
+          <w:color w:val="5F5F5F"/>
+          <w:sz w:val="24"/>
+          <w:szCs w:val="24"/>
         </w:rPr>
         <w:t xml:space="preserve"> </w:t>
       </w:r>
-      <w:proofErr w:type="spellStart"/>
-      <w:r>
-        <w:rPr>
-          <w:rFonts w:ascii="Candara" w:hAnsi="Candara"/>
-          <w:color w:val="5F5F5F"/>
-          <w:sz w:val="24"/>
-          <w:szCs w:val="24"/>
-          <w:highlight w:val="yellow"/>
-        </w:rPr>
-        <w:t>interdiciplinarias</w:t>
-      </w:r>
-      <w:proofErr w:type="spellEnd"/>
-      <w:r>
-        <w:rPr>
-          <w:rFonts w:ascii="Candara" w:hAnsi="Candara"/>
-          <w:color w:val="5F5F5F"/>
-          <w:sz w:val="24"/>
-          <w:szCs w:val="24"/>
-          <w:highlight w:val="yellow"/>
-        </w:rPr>
-        <w:t>, que pasaría si no le agrada, primero charlas</w:t>
-      </w:r>
+      <w:r>
+        <w:rPr>
+          <w:rFonts w:ascii="Candara" w:hAnsi="Candara"/>
+          <w:color w:val="5F5F5F"/>
+          <w:sz w:val="24"/>
+          <w:szCs w:val="24"/>
+        </w:rPr>
+        <w:t>en adelante les denominaremos ahijados, cada padrino debe adoptar a dos ahijados</w:t>
+      </w:r>
+      <w:r>
+        <w:rPr>
+          <w:rFonts w:ascii="Candara" w:hAnsi="Candara"/>
+          <w:color w:val="5F5F5F"/>
+          <w:sz w:val="24"/>
+          <w:szCs w:val="24"/>
+        </w:rPr>
+        <w:t xml:space="preserve">, apoyando en los cursos  curriculares </w:t>
+      </w:r>
+      <w:r>
+        <w:rPr>
+          <w:rFonts w:ascii="Candara" w:hAnsi="Candara"/>
+          <w:color w:val="5F5F5F"/>
+          <w:sz w:val="24"/>
+          <w:szCs w:val="24"/>
+        </w:rPr>
+        <w:t>y periódicamente enseñarles alguna tecnología en la que estos se desenvuelvan, semanalmente se realizará competencias entre sus dos ahijados, para fomentar el deseo de superación</w:t>
+      </w:r>
+      <w:r>
+        <w:rPr>
+          <w:rFonts w:ascii="Candara" w:hAnsi="Candara"/>
+          <w:color w:val="5F5F5F"/>
+          <w:sz w:val="24"/>
+          <w:szCs w:val="24"/>
+        </w:rPr>
+        <w:t>.</w:t>
+      </w:r>
+    </w:p>
+    <w:p>
+      <w:pPr>
+        <w:jc w:val="both"/>
+        <w:rPr>
+          <w:rFonts w:ascii="Candara" w:hAnsi="Candara"/>
+          <w:color w:val="5F5F5F"/>
+          <w:sz w:val="24"/>
+          <w:szCs w:val="24"/>
+        </w:rPr>
+      </w:pPr>
     </w:p>
     <w:p>
       <w:pPr>
@@ -3011,16 +2976,14 @@
           <w:color w:val="5F5F5F"/>
           <w:sz w:val="24"/>
           <w:szCs w:val="24"/>
-          <w:highlight w:val="yellow"/>
-        </w:rPr>
-      </w:pPr>
-      <w:r>
-        <w:rPr>
-          <w:rFonts w:ascii="Candara" w:hAnsi="Candara"/>
-          <w:color w:val="5F5F5F"/>
-          <w:sz w:val="24"/>
-          <w:szCs w:val="24"/>
-          <w:highlight w:val="yellow"/>
+        </w:rPr>
+      </w:pPr>
+      <w:r>
+        <w:rPr>
+          <w:rFonts w:ascii="Candara" w:hAnsi="Candara"/>
+          <w:color w:val="5F5F5F"/>
+          <w:sz w:val="24"/>
+          <w:szCs w:val="24"/>
         </w:rPr>
         <w:t>Cumplir con los cronogramas previamente desarrollados con el padrino.</w:t>
       </w:r>
@@ -3099,6 +3062,48 @@
         </w:rPr>
         <w:t>Mostrar en todo momento interés por aprender.</w:t>
       </w:r>
+    </w:p>
+    <w:p>
+      <w:pPr>
+        <w:pStyle w:val="Prrafodelista"/>
+        <w:jc w:val="both"/>
+      </w:pPr>
+    </w:p>
+    <w:p>
+      <w:pPr>
+        <w:pStyle w:val="Prrafodelista"/>
+        <w:jc w:val="both"/>
+      </w:pPr>
+    </w:p>
+    <w:p>
+      <w:pPr>
+        <w:pStyle w:val="Prrafodelista"/>
+        <w:jc w:val="both"/>
+      </w:pPr>
+    </w:p>
+    <w:p>
+      <w:pPr>
+        <w:pStyle w:val="Prrafodelista"/>
+        <w:jc w:val="both"/>
+      </w:pPr>
+    </w:p>
+    <w:p>
+      <w:pPr>
+        <w:pStyle w:val="Prrafodelista"/>
+        <w:jc w:val="both"/>
+      </w:pPr>
+    </w:p>
+    <w:p>
+      <w:pPr>
+        <w:pStyle w:val="Prrafodelista"/>
+        <w:jc w:val="both"/>
+      </w:pPr>
+    </w:p>
+    <w:p>
+      <w:pPr>
+        <w:pStyle w:val="Prrafodelista"/>
+        <w:jc w:val="both"/>
+      </w:pPr>
     </w:p>
     <w:p>
       <w:pPr>
@@ -3202,6 +3207,7 @@
           <w:sz w:val="28"/>
           <w:szCs w:val="28"/>
         </w:rPr>
+        <w:lastRenderedPageBreak/>
         <w:t>CÓMO LO ORGANIZAREMOS:</w:t>
       </w:r>
     </w:p>
@@ -3267,7 +3273,6 @@
           <w:sz w:val="28"/>
           <w:szCs w:val="28"/>
         </w:rPr>
-        <w:lastRenderedPageBreak/>
         <w:t>Programación para cada ciclo académico:</w:t>
       </w:r>
     </w:p>
@@ -4072,16 +4077,7 @@
           <w:color w:val="5F5F5F"/>
           <w:sz w:val="24"/>
         </w:rPr>
-        <w:t xml:space="preserve"> </w:t>
-      </w:r>
-      <w:r>
-        <w:rPr>
-          <w:rFonts w:ascii="Candara" w:hAnsi="Candara"/>
-          <w:color w:val="5F5F5F"/>
-          <w:sz w:val="24"/>
-          <w:highlight w:val="yellow"/>
-        </w:rPr>
-        <w:t>vía web</w:t>
+        <w:t xml:space="preserve"> vía web</w:t>
       </w:r>
       <w:r>
         <w:rPr>
@@ -4166,6 +4162,19 @@
     <w:p>
       <w:pPr>
         <w:pStyle w:val="Prrafodelista"/>
+        <w:tabs>
+          <w:tab w:val="left" w:pos="4740"/>
+        </w:tabs>
+        <w:jc w:val="both"/>
+        <w:rPr>
+          <w:rFonts w:ascii="Candara" w:hAnsi="Candara"/>
+          <w:b/>
+        </w:rPr>
+      </w:pPr>
+    </w:p>
+    <w:p>
+      <w:pPr>
+        <w:pStyle w:val="Prrafodelista"/>
         <w:numPr>
           <w:ilvl w:val="0"/>
           <w:numId w:val="2"/>
@@ -4187,6 +4196,7 @@
           <w:sz w:val="28"/>
           <w:szCs w:val="28"/>
         </w:rPr>
+        <w:lastRenderedPageBreak/>
         <w:t>HORARIOS:</w:t>
       </w:r>
     </w:p>
@@ -4262,7 +4272,6 @@
           <w:color w:val="5F5F5F"/>
           <w:sz w:val="24"/>
         </w:rPr>
-        <w:lastRenderedPageBreak/>
         <w:t>El proyecto se realizará en donde convengan los padrinos y ahijados, sin embargo, se negociará aulas de la facultad para su mejor desempeño.</w:t>
       </w:r>
     </w:p>
@@ -4584,6 +4593,7 @@
           <w:color w:val="5F5F5F"/>
           <w:sz w:val="24"/>
         </w:rPr>
+        <w:lastRenderedPageBreak/>
         <w:t xml:space="preserve">Nuestro Programa ofrece una labor VOLUNTARIA, por tal motivo somos un equipo </w:t>
       </w:r>
       <w:proofErr w:type="spellStart"/>
@@ -4634,7 +4644,17 @@
           <w:color w:val="5F5F5F"/>
           <w:sz w:val="24"/>
         </w:rPr>
-        <w:t>: Deben permitir el ingreso a los ambientes de la facultad de ingeniería de Sistemas para que los voluntarios puedan brindar conocimientos especializados en caso lo soliciten.</w:t>
+        <w:t>: Deben permitir el ingreso a los ambientes de la facultad de ingeniería de Sistemas para que los voluntarios puedan brindar conocimientos especializados en caso lo so</w:t>
+      </w:r>
+      <w:bookmarkStart w:id="0" w:name="_GoBack"/>
+      <w:bookmarkEnd w:id="0"/>
+      <w:r>
+        <w:rPr>
+          <w:rFonts w:ascii="Candara" w:hAnsi="Candara"/>
+          <w:color w:val="5F5F5F"/>
+          <w:sz w:val="24"/>
+        </w:rPr>
+        <w:t>liciten.</w:t>
       </w:r>
     </w:p>
     <w:p>
@@ -4655,33 +4675,13 @@
         </w:rPr>
         <w:t>El ingreso a los laboratorios de cómputo con acceso a internet de la facultad de Ingeniería de Sistemas</w:t>
       </w:r>
-      <w:proofErr w:type="gramStart"/>
-      <w:r>
-        <w:rPr>
-          <w:rFonts w:ascii="Candara" w:hAnsi="Candara"/>
-          <w:color w:val="5F5F5F"/>
-          <w:sz w:val="24"/>
-        </w:rPr>
-        <w:t>.</w:t>
-      </w:r>
-      <w:r>
-        <w:rPr>
-          <w:rFonts w:ascii="Candara" w:hAnsi="Candara"/>
-          <w:color w:val="5F5F5F"/>
-          <w:sz w:val="24"/>
-          <w:highlight w:val="yellow"/>
-        </w:rPr>
-        <w:t>(</w:t>
-      </w:r>
-      <w:proofErr w:type="gramEnd"/>
-      <w:r>
-        <w:rPr>
-          <w:rFonts w:ascii="Candara" w:hAnsi="Candara"/>
-          <w:color w:val="5F5F5F"/>
-          <w:sz w:val="24"/>
-          <w:highlight w:val="yellow"/>
-        </w:rPr>
-        <w:t>internet)</w:t>
+      <w:r>
+        <w:rPr>
+          <w:rFonts w:ascii="Candara" w:hAnsi="Candara"/>
+          <w:color w:val="5F5F5F"/>
+          <w:sz w:val="24"/>
+        </w:rPr>
+        <w:t>, cuando se soliciten.</w:t>
       </w:r>
     </w:p>
     <w:p>
@@ -4711,7 +4711,6 @@
           <w:color w:val="5F5F5F"/>
           <w:sz w:val="24"/>
         </w:rPr>
-        <w:lastRenderedPageBreak/>
         <w:t>Logística</w:t>
       </w:r>
       <w:r>
@@ -7365,7 +7364,7 @@
   <a:extraClrSchemeLst/>
   <a:extLst>
     <a:ext uri="{05A4C25C-085E-4340-85A3-A5531E510DB2}">
-      <thm15:themeFamily xmlns:thm15="http://schemas.microsoft.com/office/thememl/2012/main" xmlns="" name="Office Theme" id="{62F939B6-93AF-4DB8-9C6B-D6C7DFDC589F}" vid="{4A3C46E8-61CC-4603-A589-7422A47A8E4A}"/>
+      <thm15:themeFamily xmlns="" xmlns:thm15="http://schemas.microsoft.com/office/thememl/2012/main" name="Office Theme" id="{62F939B6-93AF-4DB8-9C6B-D6C7DFDC589F}" vid="{4A3C46E8-61CC-4603-A589-7422A47A8E4A}"/>
     </a:ext>
   </a:extLst>
 </a:theme>

</xml_diff>